<commit_message>
Docs :- Added confirm policy api call
</commit_message>
<xml_diff>
--- a/Api/ConfirmPolicyDetails.docx
+++ b/Api/ConfirmPolicyDetails.docx
@@ -488,33 +488,33 @@
           <w:sz w:val="18"/>
           <w:shd w:fill="auto" w:val="clear"/>
         </w:rPr>
-        <w:t xml:space="preserve">         "A":"UpdateFirebaseFCMToken",</w:t>
-      </w:r>
-    </w:p>
-    <w:p>
-      <w:pPr>
-        <w:spacing w:before="0" w:after="0" w:line="276"/>
-        <w:ind w:right="0" w:left="0" w:firstLine="0"/>
-        <w:jc w:val="left"/>
-        <w:rPr>
-          <w:rFonts w:ascii="Arial" w:hAnsi="Arial" w:cs="Arial" w:eastAsia="Arial"/>
-          <w:color w:val="auto"/>
-          <w:spacing w:val="0"/>
-          <w:position w:val="0"/>
-          <w:sz w:val="18"/>
-          <w:shd w:fill="auto" w:val="clear"/>
-        </w:rPr>
-      </w:pPr>
-      <w:r>
-        <w:rPr>
-          <w:rFonts w:ascii="Arial" w:hAnsi="Arial" w:cs="Arial" w:eastAsia="Arial"/>
-          <w:color w:val="auto"/>
-          <w:spacing w:val="0"/>
-          <w:position w:val="0"/>
-          <w:sz w:val="18"/>
-          <w:shd w:fill="auto" w:val="clear"/>
-        </w:rPr>
-        <w:t xml:space="preserve">         "B":"WyJKVlozVUN1Ykpie........S0NyViJd",</w:t>
+        <w:t xml:space="preserve">         "A":"SetCarpeeshOnboarded",</w:t>
+      </w:r>
+    </w:p>
+    <w:p>
+      <w:pPr>
+        <w:spacing w:before="0" w:after="0" w:line="276"/>
+        <w:ind w:right="0" w:left="0" w:firstLine="0"/>
+        <w:jc w:val="left"/>
+        <w:rPr>
+          <w:rFonts w:ascii="Arial" w:hAnsi="Arial" w:cs="Arial" w:eastAsia="Arial"/>
+          <w:color w:val="auto"/>
+          <w:spacing w:val="0"/>
+          <w:position w:val="0"/>
+          <w:sz w:val="18"/>
+          <w:shd w:fill="auto" w:val="clear"/>
+        </w:rPr>
+      </w:pPr>
+      <w:r>
+        <w:rPr>
+          <w:rFonts w:ascii="Arial" w:hAnsi="Arial" w:cs="Arial" w:eastAsia="Arial"/>
+          <w:color w:val="auto"/>
+          <w:spacing w:val="0"/>
+          <w:position w:val="0"/>
+          <w:sz w:val="18"/>
+          <w:shd w:fill="auto" w:val="clear"/>
+        </w:rPr>
+        <w:t xml:space="preserve">         "B":"",</w:t>
       </w:r>
     </w:p>
     <w:p>
@@ -644,7 +644,59 @@
           <w:sz w:val="18"/>
           <w:shd w:fill="auto" w:val="clear"/>
         </w:rPr>
-        <w:t xml:space="preserve">      "FirebaseFCMToken":"dPya*********Su4ExaQPO"</w:t>
+        <w:t xml:space="preserve">      "Platform":"android_au",</w:t>
+      </w:r>
+    </w:p>
+    <w:p>
+      <w:pPr>
+        <w:spacing w:before="0" w:after="0" w:line="276"/>
+        <w:ind w:right="0" w:left="0" w:firstLine="0"/>
+        <w:jc w:val="left"/>
+        <w:rPr>
+          <w:rFonts w:ascii="Arial" w:hAnsi="Arial" w:cs="Arial" w:eastAsia="Arial"/>
+          <w:color w:val="auto"/>
+          <w:spacing w:val="0"/>
+          <w:position w:val="0"/>
+          <w:sz w:val="18"/>
+          <w:shd w:fill="auto" w:val="clear"/>
+        </w:rPr>
+      </w:pPr>
+      <w:r>
+        <w:rPr>
+          <w:rFonts w:ascii="Arial" w:hAnsi="Arial" w:cs="Arial" w:eastAsia="Arial"/>
+          <w:color w:val="auto"/>
+          <w:spacing w:val="0"/>
+          <w:position w:val="0"/>
+          <w:sz w:val="18"/>
+          <w:shd w:fill="auto" w:val="clear"/>
+        </w:rPr>
+        <w:t xml:space="preserve">      "FirebaseUID":"i7yzfE3Gy*****lLaSRgIY2",</w:t>
+      </w:r>
+    </w:p>
+    <w:p>
+      <w:pPr>
+        <w:spacing w:before="0" w:after="0" w:line="276"/>
+        <w:ind w:right="0" w:left="0" w:firstLine="0"/>
+        <w:jc w:val="left"/>
+        <w:rPr>
+          <w:rFonts w:ascii="Arial" w:hAnsi="Arial" w:cs="Arial" w:eastAsia="Arial"/>
+          <w:color w:val="auto"/>
+          <w:spacing w:val="0"/>
+          <w:position w:val="0"/>
+          <w:sz w:val="18"/>
+          <w:shd w:fill="auto" w:val="clear"/>
+        </w:rPr>
+      </w:pPr>
+      <w:r>
+        <w:rPr>
+          <w:rFonts w:ascii="Arial" w:hAnsi="Arial" w:cs="Arial" w:eastAsia="Arial"/>
+          <w:color w:val="auto"/>
+          <w:spacing w:val="0"/>
+          <w:position w:val="0"/>
+          <w:sz w:val="18"/>
+          <w:shd w:fill="auto" w:val="clear"/>
+        </w:rPr>
+        <w:t xml:space="preserve">      "ClientDriverToken":"JVZ3UCu*****GKCrV"</w:t>
       </w:r>
     </w:p>
     <w:p>
@@ -683,7 +735,7 @@
           <w:color w:val="auto"/>
           <w:spacing w:val="0"/>
           <w:position w:val="0"/>
-          <w:sz w:val="18"/>
+          <w:sz w:val="22"/>
           <w:shd w:fill="auto" w:val="clear"/>
         </w:rPr>
       </w:pPr>
@@ -713,21 +765,6 @@
           <w:shd w:fill="auto" w:val="clear"/>
         </w:rPr>
       </w:pPr>
-    </w:p>
-    <w:p>
-      <w:pPr>
-        <w:spacing w:before="0" w:after="0" w:line="276"/>
-        <w:ind w:right="0" w:left="0" w:firstLine="0"/>
-        <w:jc w:val="left"/>
-        <w:rPr>
-          <w:rFonts w:ascii="Arial" w:hAnsi="Arial" w:cs="Arial" w:eastAsia="Arial"/>
-          <w:color w:val="auto"/>
-          <w:spacing w:val="0"/>
-          <w:position w:val="0"/>
-          <w:sz w:val="22"/>
-          <w:shd w:fill="auto" w:val="clear"/>
-        </w:rPr>
-      </w:pPr>
       <w:r>
         <w:rPr>
           <w:rFonts w:ascii="Arial" w:hAnsi="Arial" w:cs="Arial" w:eastAsia="Arial"/>
@@ -879,7 +916,7 @@
           <w:sz w:val="18"/>
           <w:shd w:fill="auto" w:val="clear"/>
         </w:rPr>
-        <w:t xml:space="preserve">      "A": 72,</w:t>
+        <w:t xml:space="preserve">      "A": 85,</w:t>
       </w:r>
     </w:p>
     <w:p>
@@ -1089,21 +1126,6 @@
         </w:rPr>
         <w:t xml:space="preserve">}</w:t>
       </w:r>
-    </w:p>
-    <w:p>
-      <w:pPr>
-        <w:spacing w:before="0" w:after="0" w:line="276"/>
-        <w:ind w:right="0" w:left="0" w:firstLine="0"/>
-        <w:jc w:val="left"/>
-        <w:rPr>
-          <w:rFonts w:ascii="Arial" w:hAnsi="Arial" w:cs="Arial" w:eastAsia="Arial"/>
-          <w:color w:val="auto"/>
-          <w:spacing w:val="0"/>
-          <w:position w:val="0"/>
-          <w:sz w:val="18"/>
-          <w:shd w:fill="auto" w:val="clear"/>
-        </w:rPr>
-      </w:pPr>
     </w:p>
     <w:p>
       <w:pPr>

</xml_diff>